<commit_message>
Patch code up to 0e034e8b
Signed-off-by: Github Actions <actions@github.com>
</commit_message>
<xml_diff>
--- a/src/tests/e2e/files/dataprep_upload/test_docx_numbered_and_bulleted_lists.docx
+++ b/src/tests/e2e/files/dataprep_upload/test_docx_numbered_and_bulleted_lists.docx
@@ -22,7 +22,21 @@
           <w:b/>
           <w:bCs/>
         </w:rPr>
-        <w:t xml:space="preserve"> CONFIDENTIAL REPORT</w:t>
+        <w:t xml:space="preserve"> </w:t>
+      </w:r>
+      <w:r>
+        <w:rPr>
+          <w:b/>
+          <w:bCs/>
+        </w:rPr>
+        <w:t>PUBLIC</w:t>
+      </w:r>
+      <w:r>
+        <w:rPr>
+          <w:b/>
+          <w:bCs/>
+        </w:rPr>
+        <w:t xml:space="preserve"> REPORT</w:t>
       </w:r>
     </w:p>
     <w:p>
@@ -126,7 +140,7 @@
     <w:p>
       <w:r>
         <w:pict w14:anchorId="059FBFB7">
-          <v:rect id="_x0000_i1037" style="width:0;height:1.5pt" o:hralign="center" o:hrstd="t" o:hr="t" fillcolor="#a0a0a0" stroked="f"/>
+          <v:rect id="_x0000_i1025" style="width:0;height:1.5pt" o:hralign="center" o:hrstd="t" o:hr="t" fillcolor="#a0a0a0" stroked="f"/>
         </w:pict>
       </w:r>
     </w:p>
@@ -325,7 +339,7 @@
     <w:p>
       <w:r>
         <w:pict w14:anchorId="5C8A9264">
-          <v:rect id="_x0000_i1038" style="width:0;height:1.5pt" o:hralign="center" o:hrstd="t" o:hr="t" fillcolor="#a0a0a0" stroked="f"/>
+          <v:rect id="_x0000_i1026" style="width:0;height:1.5pt" o:hralign="center" o:hrstd="t" o:hr="t" fillcolor="#a0a0a0" stroked="f"/>
         </w:pict>
       </w:r>
     </w:p>
@@ -359,10 +373,7 @@
         <w:t>YYTTRREEWWQQ</w:t>
       </w:r>
       <w:r>
-        <w:t xml:space="preserve"> </w:t>
-      </w:r>
-      <w:r>
-        <w:t xml:space="preserve">must undergo weekly reality-check debriefs. Do not feed the </w:t>
+        <w:t xml:space="preserve"> must undergo weekly reality-check debriefs. Do not feed the </w:t>
       </w:r>
       <w:proofErr w:type="spellStart"/>
       <w:r>
@@ -1320,6 +1331,7 @@
   <w:style w:type="character" w:default="1" w:styleId="DefaultParagraphFont">
     <w:name w:val="Default Paragraph Font"/>
     <w:uiPriority w:val="1"/>
+    <w:semiHidden/>
     <w:unhideWhenUsed/>
   </w:style>
   <w:style w:type="table" w:default="1" w:styleId="TableNormal">

</xml_diff>